<commit_message>
Add new screenshots for documentation
</commit_message>
<xml_diff>
--- a/Phase 1/screen shot.docx
+++ b/Phase 1/screen shot.docx
@@ -153,17 +153,7 @@
           <w:sz w:val="28"/>
           <w:szCs w:val="28"/>
         </w:rPr>
-        <w:t xml:space="preserve">cd </w:t>
-      </w:r>
-      <w:r>
-        <w:rPr>
-          <w:rFonts w:ascii="Lucida Console" w:hAnsi="Lucida Console" w:cstheme="minorHAnsi"/>
-          <w:i/>
-          <w:iCs/>
-          <w:sz w:val="28"/>
-          <w:szCs w:val="28"/>
-        </w:rPr>
-        <w:t xml:space="preserve"> code/</w:t>
+        <w:t>cd  code/</w:t>
       </w:r>
       <w:proofErr w:type="spellStart"/>
       <w:r>
@@ -227,17 +217,7 @@
           <w:sz w:val="28"/>
           <w:szCs w:val="28"/>
         </w:rPr>
-        <w:t xml:space="preserve">cd </w:t>
-      </w:r>
-      <w:r>
-        <w:rPr>
-          <w:rFonts w:ascii="Lucida Console" w:hAnsi="Lucida Console" w:cstheme="minorHAnsi"/>
-          <w:i/>
-          <w:iCs/>
-          <w:sz w:val="28"/>
-          <w:szCs w:val="28"/>
-        </w:rPr>
-        <w:t>code\</w:t>
+        <w:t>cd code\</w:t>
       </w:r>
       <w:proofErr w:type="spellStart"/>
       <w:r>
@@ -989,6 +969,7 @@
       </w:pPr>
       <w:r>
         <w:rPr>
+          <w:noProof/>
           <w:lang w:val="en-IE"/>
         </w:rPr>
         <w:drawing>
@@ -1729,6 +1710,335 @@
                     <a:xfrm>
                       <a:off x="0" y="0"/>
                       <a:ext cx="6484325" cy="6579126"/>
+                    </a:xfrm>
+                    <a:prstGeom prst="rect">
+                      <a:avLst/>
+                    </a:prstGeom>
+                  </pic:spPr>
+                </pic:pic>
+              </a:graphicData>
+            </a:graphic>
+          </wp:inline>
+        </w:drawing>
+      </w:r>
+    </w:p>
+    <w:p>
+      <w:pPr>
+        <w:rPr>
+          <w:sz w:val="28"/>
+          <w:szCs w:val="28"/>
+          <w:lang w:val="en-IE"/>
+        </w:rPr>
+      </w:pPr>
+    </w:p>
+    <w:p>
+      <w:pPr>
+        <w:rPr>
+          <w:sz w:val="28"/>
+          <w:szCs w:val="28"/>
+          <w:lang w:val="en-IE"/>
+        </w:rPr>
+      </w:pPr>
+    </w:p>
+    <w:p>
+      <w:pPr>
+        <w:rPr>
+          <w:b/>
+          <w:bCs/>
+          <w:sz w:val="28"/>
+          <w:szCs w:val="28"/>
+          <w:lang w:val="en-IE"/>
+        </w:rPr>
+      </w:pPr>
+      <w:r>
+        <w:rPr>
+          <w:b/>
+          <w:bCs/>
+          <w:sz w:val="28"/>
+          <w:szCs w:val="28"/>
+          <w:lang w:val="en-IE"/>
+        </w:rPr>
+        <w:lastRenderedPageBreak/>
+        <w:t>Source Code Documentation</w:t>
+      </w:r>
+    </w:p>
+    <w:p>
+      <w:pPr>
+        <w:rPr>
+          <w:sz w:val="28"/>
+          <w:szCs w:val="28"/>
+          <w:lang w:val="en-IE"/>
+        </w:rPr>
+      </w:pPr>
+      <w:r>
+        <w:rPr>
+          <w:sz w:val="28"/>
+          <w:szCs w:val="28"/>
+          <w:lang w:val="en-IE"/>
+        </w:rPr>
+        <w:t>There is also a java doc generated documentation that contains all the information about classes</w:t>
+      </w:r>
+      <w:r>
+        <w:rPr>
+          <w:sz w:val="28"/>
+          <w:szCs w:val="28"/>
+          <w:lang w:val="en-IE"/>
+        </w:rPr>
+        <w:t xml:space="preserve"> and methods</w:t>
+      </w:r>
+      <w:r>
+        <w:rPr>
+          <w:sz w:val="28"/>
+          <w:szCs w:val="28"/>
+          <w:lang w:val="en-IE"/>
+        </w:rPr>
+        <w:t xml:space="preserve"> and what they do. This can be reached in the directory</w:t>
+      </w:r>
+    </w:p>
+    <w:p>
+      <w:pPr>
+        <w:rPr>
+          <w:sz w:val="28"/>
+          <w:szCs w:val="28"/>
+          <w:lang w:val="en-IE"/>
+        </w:rPr>
+      </w:pPr>
+      <w:r>
+        <w:rPr>
+          <w:b/>
+          <w:bCs/>
+          <w:sz w:val="28"/>
+          <w:szCs w:val="28"/>
+          <w:lang w:val="en-IE"/>
+        </w:rPr>
+        <w:t>/code/documentation</w:t>
+      </w:r>
+      <w:r>
+        <w:rPr>
+          <w:sz w:val="28"/>
+          <w:szCs w:val="28"/>
+          <w:lang w:val="en-IE"/>
+        </w:rPr>
+        <w:t xml:space="preserve"> and clicking the </w:t>
+      </w:r>
+      <w:r>
+        <w:rPr>
+          <w:b/>
+          <w:bCs/>
+          <w:sz w:val="28"/>
+          <w:szCs w:val="28"/>
+          <w:lang w:val="en-IE"/>
+        </w:rPr>
+        <w:t>index.html</w:t>
+      </w:r>
+      <w:r>
+        <w:rPr>
+          <w:sz w:val="28"/>
+          <w:szCs w:val="28"/>
+          <w:lang w:val="en-IE"/>
+        </w:rPr>
+        <w:t xml:space="preserve"> which will open in the browser.</w:t>
+      </w:r>
+    </w:p>
+    <w:p>
+      <w:pPr>
+        <w:rPr>
+          <w:sz w:val="28"/>
+          <w:szCs w:val="28"/>
+          <w:lang w:val="en-IE"/>
+        </w:rPr>
+      </w:pPr>
+      <w:r>
+        <w:rPr>
+          <w:noProof/>
+          <w:sz w:val="28"/>
+          <w:szCs w:val="28"/>
+          <w:lang w:val="en-IE"/>
+        </w:rPr>
+        <w:drawing>
+          <wp:inline distT="0" distB="0" distL="0" distR="0" wp14:anchorId="6B5CEB39" wp14:editId="2379EC8A">
+            <wp:extent cx="6515847" cy="2451100"/>
+            <wp:effectExtent l="0" t="0" r="0" b="0"/>
+            <wp:docPr id="4" name="Picture 4"/>
+            <wp:cNvGraphicFramePr>
+              <a:graphicFrameLocks xmlns:a="http://schemas.openxmlformats.org/drawingml/2006/main" noChangeAspect="1"/>
+            </wp:cNvGraphicFramePr>
+            <a:graphic xmlns:a="http://schemas.openxmlformats.org/drawingml/2006/main">
+              <a:graphicData uri="http://schemas.openxmlformats.org/drawingml/2006/picture">
+                <pic:pic xmlns:pic="http://schemas.openxmlformats.org/drawingml/2006/picture">
+                  <pic:nvPicPr>
+                    <pic:cNvPr id="4" name="Picture 4"/>
+                    <pic:cNvPicPr/>
+                  </pic:nvPicPr>
+                  <pic:blipFill>
+                    <a:blip r:embed="rId13">
+                      <a:extLst>
+                        <a:ext uri="{28A0092B-C50C-407E-A947-70E740481C1C}">
+                          <a14:useLocalDpi xmlns:a14="http://schemas.microsoft.com/office/drawing/2010/main" val="0"/>
+                        </a:ext>
+                      </a:extLst>
+                    </a:blip>
+                    <a:stretch>
+                      <a:fillRect/>
+                    </a:stretch>
+                  </pic:blipFill>
+                  <pic:spPr>
+                    <a:xfrm>
+                      <a:off x="0" y="0"/>
+                      <a:ext cx="6528629" cy="2455908"/>
+                    </a:xfrm>
+                    <a:prstGeom prst="rect">
+                      <a:avLst/>
+                    </a:prstGeom>
+                  </pic:spPr>
+                </pic:pic>
+              </a:graphicData>
+            </a:graphic>
+          </wp:inline>
+        </w:drawing>
+      </w:r>
+    </w:p>
+    <w:p>
+      <w:pPr>
+        <w:rPr>
+          <w:sz w:val="28"/>
+          <w:szCs w:val="28"/>
+          <w:lang w:val="en-IE"/>
+        </w:rPr>
+      </w:pPr>
+    </w:p>
+    <w:p>
+      <w:pPr>
+        <w:rPr>
+          <w:sz w:val="28"/>
+          <w:szCs w:val="28"/>
+          <w:lang w:val="en-IE"/>
+        </w:rPr>
+      </w:pPr>
+      <w:r>
+        <w:rPr>
+          <w:noProof/>
+          <w:sz w:val="28"/>
+          <w:szCs w:val="28"/>
+          <w:lang w:val="en-IE"/>
+        </w:rPr>
+        <w:drawing>
+          <wp:inline distT="0" distB="0" distL="0" distR="0" wp14:anchorId="686A910A" wp14:editId="54D145D2">
+            <wp:extent cx="6566352" cy="3568700"/>
+            <wp:effectExtent l="0" t="0" r="0" b="0"/>
+            <wp:docPr id="5" name="Picture 5"/>
+            <wp:cNvGraphicFramePr>
+              <a:graphicFrameLocks xmlns:a="http://schemas.openxmlformats.org/drawingml/2006/main" noChangeAspect="1"/>
+            </wp:cNvGraphicFramePr>
+            <a:graphic xmlns:a="http://schemas.openxmlformats.org/drawingml/2006/main">
+              <a:graphicData uri="http://schemas.openxmlformats.org/drawingml/2006/picture">
+                <pic:pic xmlns:pic="http://schemas.openxmlformats.org/drawingml/2006/picture">
+                  <pic:nvPicPr>
+                    <pic:cNvPr id="5" name="Picture 5"/>
+                    <pic:cNvPicPr/>
+                  </pic:nvPicPr>
+                  <pic:blipFill>
+                    <a:blip r:embed="rId14" cstate="print">
+                      <a:extLst>
+                        <a:ext uri="{28A0092B-C50C-407E-A947-70E740481C1C}">
+                          <a14:useLocalDpi xmlns:a14="http://schemas.microsoft.com/office/drawing/2010/main" val="0"/>
+                        </a:ext>
+                      </a:extLst>
+                    </a:blip>
+                    <a:stretch>
+                      <a:fillRect/>
+                    </a:stretch>
+                  </pic:blipFill>
+                  <pic:spPr>
+                    <a:xfrm>
+                      <a:off x="0" y="0"/>
+                      <a:ext cx="6581231" cy="3576786"/>
+                    </a:xfrm>
+                    <a:prstGeom prst="rect">
+                      <a:avLst/>
+                    </a:prstGeom>
+                  </pic:spPr>
+                </pic:pic>
+              </a:graphicData>
+            </a:graphic>
+          </wp:inline>
+        </w:drawing>
+      </w:r>
+    </w:p>
+    <w:p>
+      <w:pPr>
+        <w:rPr>
+          <w:sz w:val="28"/>
+          <w:szCs w:val="28"/>
+          <w:lang w:val="en-IE"/>
+        </w:rPr>
+      </w:pPr>
+    </w:p>
+    <w:p>
+      <w:pPr>
+        <w:rPr>
+          <w:sz w:val="28"/>
+          <w:szCs w:val="28"/>
+          <w:lang w:val="en-IE"/>
+        </w:rPr>
+      </w:pPr>
+    </w:p>
+    <w:p>
+      <w:pPr>
+        <w:rPr>
+          <w:sz w:val="28"/>
+          <w:szCs w:val="28"/>
+          <w:lang w:val="en-IE"/>
+        </w:rPr>
+      </w:pPr>
+    </w:p>
+    <w:p>
+      <w:pPr>
+        <w:rPr>
+          <w:sz w:val="28"/>
+          <w:szCs w:val="28"/>
+          <w:lang w:val="en-IE"/>
+        </w:rPr>
+      </w:pPr>
+      <w:r>
+        <w:rPr>
+          <w:noProof/>
+          <w:sz w:val="28"/>
+          <w:szCs w:val="28"/>
+          <w:lang w:val="en-IE"/>
+        </w:rPr>
+        <w:lastRenderedPageBreak/>
+        <w:drawing>
+          <wp:inline distT="0" distB="0" distL="0" distR="0" wp14:anchorId="57439405" wp14:editId="191B6031">
+            <wp:extent cx="6647815" cy="3212954"/>
+            <wp:effectExtent l="0" t="0" r="0" b="635"/>
+            <wp:docPr id="10" name="Picture 10"/>
+            <wp:cNvGraphicFramePr>
+              <a:graphicFrameLocks xmlns:a="http://schemas.openxmlformats.org/drawingml/2006/main" noChangeAspect="1"/>
+            </wp:cNvGraphicFramePr>
+            <a:graphic xmlns:a="http://schemas.openxmlformats.org/drawingml/2006/main">
+              <a:graphicData uri="http://schemas.openxmlformats.org/drawingml/2006/picture">
+                <pic:pic xmlns:pic="http://schemas.openxmlformats.org/drawingml/2006/picture">
+                  <pic:nvPicPr>
+                    <pic:cNvPr id="10" name="Picture 10"/>
+                    <pic:cNvPicPr/>
+                  </pic:nvPicPr>
+                  <pic:blipFill>
+                    <a:blip r:embed="rId15" cstate="print">
+                      <a:extLst>
+                        <a:ext uri="{28A0092B-C50C-407E-A947-70E740481C1C}">
+                          <a14:useLocalDpi xmlns:a14="http://schemas.microsoft.com/office/drawing/2010/main" val="0"/>
+                        </a:ext>
+                      </a:extLst>
+                    </a:blip>
+                    <a:stretch>
+                      <a:fillRect/>
+                    </a:stretch>
+                  </pic:blipFill>
+                  <pic:spPr>
+                    <a:xfrm>
+                      <a:off x="0" y="0"/>
+                      <a:ext cx="6697232" cy="3236838"/>
                     </a:xfrm>
                     <a:prstGeom prst="rect">
                       <a:avLst/>

</xml_diff>